<commit_message>
Tried to Request Doc(Nothing was Changed)
</commit_message>
<xml_diff>
--- a/db/output_Maria Irenea_Bebanco.docx
+++ b/db/output_Maria Irenea_Bebanco.docx
@@ -1716,7 +1716,7 @@
                                 <w:sz w:val="24"/>
                                 <w:szCs w:val="24"/>
                               </w:rPr>
-                              <w:t>Employment</w:t>
+                              <w:t>Senior Citizen Assistance</w:t>
                             </w:r>
                             <w:r>
                               <w:rPr>
@@ -1779,7 +1779,7 @@
                                 <w:szCs w:val="24"/>
                                 <w:u w:val="single"/>
                               </w:rPr>
-                              <w:t>26</w:t>
+                              <w:t>1</w:t>
                             </w:r>
                             <w:r>
                               <w:rPr>
@@ -1805,7 +1805,7 @@
                                 <w:szCs w:val="24"/>
                                 <w:u w:val="single"/>
                               </w:rPr>
-                              <w:t>June</w:t>
+                              <w:t>July</w:t>
                             </w:r>
                             <w:r>
                               <w:rPr>
@@ -2209,7 +2209,7 @@
                           <w:sz w:val="24"/>
                           <w:szCs w:val="24"/>
                         </w:rPr>
-                        <w:t>Employment</w:t>
+                        <w:t>Senior Citizen Assistance</w:t>
                       </w:r>
                       <w:r>
                         <w:rPr>
@@ -2272,7 +2272,7 @@
                           <w:szCs w:val="24"/>
                           <w:u w:val="single"/>
                         </w:rPr>
-                        <w:t>26</w:t>
+                        <w:t>1</w:t>
                       </w:r>
                       <w:r>
                         <w:rPr>
@@ -2298,7 +2298,7 @@
                           <w:szCs w:val="24"/>
                           <w:u w:val="single"/>
                         </w:rPr>
-                        <w:t>June</w:t>
+                        <w:t>July</w:t>
                       </w:r>
                       <w:r>
                         <w:rPr>

</xml_diff>